<commit_message>
Update Copy of Relatório Melhorias de Arte e Som do Jogo.docx
</commit_message>
<xml_diff>
--- a/documentos/Copy of Relatório Melhorias de Arte e Som do Jogo.docx
+++ b/documentos/Copy of Relatório Melhorias de Arte e Som do Jogo.docx
@@ -666,71 +666,71 @@
         <w:rPr>
           <w:rtl w:val="0"/>
         </w:rPr>
-        <w:t xml:space="preserve">Item 7: …</w:t>
-      </w:r>
-    </w:p>
-    <w:p>
-      <w:pPr>
-        <w:numPr>
-          <w:ilvl w:val="1"/>
-          <w:numId w:val="1"/>
-        </w:numPr>
-        <w:spacing w:after="200" w:lineRule="auto"/>
-        <w:ind w:left="1440" w:hanging="360"/>
-      </w:pPr>
-      <w:r>
-        <w:rPr>
-          <w:rtl w:val="0"/>
-        </w:rPr>
-        <w:t xml:space="preserve">Tipo de melhoria: …  </w:t>
-      </w:r>
-    </w:p>
-    <w:p>
-      <w:pPr>
-        <w:numPr>
-          <w:ilvl w:val="1"/>
-          <w:numId w:val="1"/>
-        </w:numPr>
-        <w:spacing w:after="200" w:lineRule="auto"/>
-        <w:ind w:left="1440" w:hanging="360"/>
-      </w:pPr>
-      <w:r>
-        <w:rPr>
-          <w:rtl w:val="0"/>
-        </w:rPr>
-        <w:t xml:space="preserve">Estado anterior:... </w:t>
-      </w:r>
-    </w:p>
-    <w:p>
-      <w:pPr>
-        <w:numPr>
-          <w:ilvl w:val="1"/>
-          <w:numId w:val="1"/>
-        </w:numPr>
-        <w:spacing w:after="200" w:lineRule="auto"/>
-        <w:ind w:left="1440" w:hanging="360"/>
-      </w:pPr>
-      <w:r>
-        <w:rPr>
-          <w:rtl w:val="0"/>
-        </w:rPr>
-        <w:t xml:space="preserve">Descrição da melhoria: …</w:t>
-      </w:r>
-    </w:p>
-    <w:p>
-      <w:pPr>
-        <w:numPr>
-          <w:ilvl w:val="1"/>
-          <w:numId w:val="1"/>
-        </w:numPr>
-        <w:spacing w:after="200" w:lineRule="auto"/>
-        <w:ind w:left="1440" w:hanging="360"/>
-      </w:pPr>
-      <w:r>
-        <w:rPr>
-          <w:rtl w:val="0"/>
-        </w:rPr>
-        <w:t xml:space="preserve">Foi implementada?...</w:t>
+        <w:t xml:space="preserve">Item 7: Tutorial</w:t>
+      </w:r>
+    </w:p>
+    <w:p>
+      <w:pPr>
+        <w:numPr>
+          <w:ilvl w:val="1"/>
+          <w:numId w:val="1"/>
+        </w:numPr>
+        <w:spacing w:after="200" w:lineRule="auto"/>
+        <w:ind w:left="1440" w:hanging="360"/>
+      </w:pPr>
+      <w:r>
+        <w:rPr>
+          <w:rtl w:val="0"/>
+        </w:rPr>
+        <w:t xml:space="preserve">Tipo de melhoria: Tutorial para a primeira jogatina do usuário.  </w:t>
+      </w:r>
+    </w:p>
+    <w:p>
+      <w:pPr>
+        <w:numPr>
+          <w:ilvl w:val="1"/>
+          <w:numId w:val="1"/>
+        </w:numPr>
+        <w:spacing w:after="200" w:lineRule="auto"/>
+        <w:ind w:left="1440" w:hanging="360"/>
+      </w:pPr>
+      <w:r>
+        <w:rPr>
+          <w:rtl w:val="0"/>
+        </w:rPr>
+        <w:t xml:space="preserve">Estado anterior: Funcionalidades sem indicação.</w:t>
+      </w:r>
+    </w:p>
+    <w:p>
+      <w:pPr>
+        <w:numPr>
+          <w:ilvl w:val="1"/>
+          <w:numId w:val="1"/>
+        </w:numPr>
+        <w:spacing w:after="200" w:lineRule="auto"/>
+        <w:ind w:left="1440" w:hanging="360"/>
+      </w:pPr>
+      <w:r>
+        <w:rPr>
+          <w:rtl w:val="0"/>
+        </w:rPr>
+        <w:t xml:space="preserve">Descrição da melhoria: Alguns pop ups indicando como funciona a mecânica geral do jogo.</w:t>
+      </w:r>
+    </w:p>
+    <w:p>
+      <w:pPr>
+        <w:numPr>
+          <w:ilvl w:val="1"/>
+          <w:numId w:val="1"/>
+        </w:numPr>
+        <w:spacing w:after="200" w:lineRule="auto"/>
+        <w:ind w:left="1440" w:hanging="360"/>
+      </w:pPr>
+      <w:r>
+        <w:rPr>
+          <w:rtl w:val="0"/>
+        </w:rPr>
+        <w:t xml:space="preserve">Foi implementada?: Ainda não.</w:t>
       </w:r>
     </w:p>
     <w:p>

</xml_diff>